<commit_message>
Últimos comentarios. Errores pero aprobada
</commit_message>
<xml_diff>
--- a/BibliotecaEntity/S Martin Xabier.docx
+++ b/BibliotecaEntity/S Martin Xabier.docx
@@ -35,29 +35,15 @@
         <w:pStyle w:val="Entrega"/>
       </w:pPr>
       <w:r>
-        <w:t>Primera Entrega</w:t>
+        <w:t xml:space="preserve">Última entrega </w:t>
       </w:r>
     </w:p>
     <w:p>
       <w:pPr>
         <w:pStyle w:val="Puntoavalorar"/>
-        <w:rPr>
-          <w:color w:val="FF0000"/>
-        </w:rPr>
-      </w:pPr>
-      <w:r>
-        <w:rPr>
-          <w:color w:val="FF0000"/>
-        </w:rPr>
-        <w:t>Faltan Prestamos, Devoluciones y Consultas</w:t>
-      </w:r>
-    </w:p>
-    <w:p>
-      <w:pPr>
-        <w:pStyle w:val="Puntoavalorar"/>
-      </w:pPr>
-      <w:r>
-        <w:t>BD</w:t>
+      </w:pPr>
+      <w:r>
+        <w:t>Comentarios generales</w:t>
       </w:r>
     </w:p>
     <w:p>
@@ -72,23 +58,7 @@
         <w:jc w:val="left"/>
       </w:pPr>
       <w:r>
-        <w:t xml:space="preserve">¿qué significa el campo </w:t>
-      </w:r>
-      <w:proofErr w:type="spellStart"/>
-      <w:r>
-        <w:t>NumPrestado</w:t>
-      </w:r>
-      <w:proofErr w:type="spellEnd"/>
-      <w:r>
-        <w:t xml:space="preserve"> en Libros?</w:t>
-      </w:r>
-    </w:p>
-    <w:p>
-      <w:pPr>
-        <w:pStyle w:val="Puntoavalorar"/>
-      </w:pPr>
-      <w:r>
-        <w:t>Imágenes</w:t>
+        <w:t>Presentación poco cuidada</w:t>
       </w:r>
     </w:p>
     <w:p>
@@ -103,7 +73,28 @@
         <w:jc w:val="left"/>
       </w:pPr>
       <w:r>
-        <w:t>No tiene sentido que estén en rutas absolutas de TU ordenador</w:t>
+        <w:t xml:space="preserve">Los errores deben ser claros, ejemplo: En </w:t>
+      </w:r>
+      <w:proofErr w:type="spellStart"/>
+      <w:r>
+        <w:t>AnadirLibro</w:t>
+      </w:r>
+      <w:proofErr w:type="spellEnd"/>
+      <w:r>
+        <w:t xml:space="preserve"> que puede recibir varias categorías decir </w:t>
+      </w:r>
+      <w:r>
+        <w:rPr>
+          <w:rFonts w:ascii="Consolas" w:hAnsi="Consolas" w:cs="Consolas"/>
+          <w:color w:val="A31515"/>
+          <w:sz w:val="19"/>
+          <w:szCs w:val="19"/>
+          <w:lang w:eastAsia="en-US"/>
+        </w:rPr>
+        <w:t xml:space="preserve">No existe esta categoría </w:t>
+      </w:r>
+      <w:r>
+        <w:t>no sabemos de cual está hablando</w:t>
       </w:r>
     </w:p>
     <w:p>
@@ -111,40 +102,8 @@
         <w:pStyle w:val="Puntoavalorar"/>
       </w:pPr>
       <w:r>
-        <w:t xml:space="preserve">Faltas graves de ortografía como </w:t>
-      </w:r>
-      <w:proofErr w:type="spellStart"/>
-      <w:r>
-        <w:rPr>
-          <w:rFonts w:ascii="Consolas" w:hAnsi="Consolas" w:cs="Consolas"/>
-          <w:color w:val="A31515"/>
-          <w:sz w:val="19"/>
-          <w:szCs w:val="19"/>
-          <w:lang w:eastAsia="en-US"/>
-        </w:rPr>
-        <w:t>a</w:t>
-      </w:r>
-      <w:proofErr w:type="spellEnd"/>
-      <w:r>
-        <w:rPr>
-          <w:rFonts w:ascii="Consolas" w:hAnsi="Consolas" w:cs="Consolas"/>
-          <w:color w:val="A31515"/>
-          <w:sz w:val="19"/>
-          <w:szCs w:val="19"/>
-          <w:lang w:eastAsia="en-US"/>
-        </w:rPr>
-        <w:t xml:space="preserve"> podido</w:t>
-      </w:r>
-    </w:p>
-    <w:p>
-      <w:pPr>
-        <w:pStyle w:val="Puntoavalorar"/>
-      </w:pPr>
-      <w:proofErr w:type="spellStart"/>
-      <w:r>
-        <w:t>CapaDatos</w:t>
-      </w:r>
-      <w:proofErr w:type="spellEnd"/>
+        <w:t>Entidades</w:t>
+      </w:r>
     </w:p>
     <w:p>
       <w:pPr>
@@ -158,6 +117,372 @@
         <w:jc w:val="left"/>
       </w:pPr>
       <w:r>
+        <w:t xml:space="preserve">Entidades que tienen colecciones (ejemplo Autor colección de Libros). Si usas constructor sin recibir los autores como parámetro, estos se quedan a </w:t>
+      </w:r>
+      <w:proofErr w:type="spellStart"/>
+      <w:r>
+        <w:t>null</w:t>
+      </w:r>
+      <w:proofErr w:type="spellEnd"/>
+      <w:r>
+        <w:t xml:space="preserve"> (excepto el constructor creado por EF, el vacío)</w:t>
+      </w:r>
+    </w:p>
+    <w:p>
+      <w:pPr>
+        <w:pStyle w:val="Puntoavalorar"/>
+      </w:pPr>
+      <w:r>
+        <w:t>Capa de datos</w:t>
+      </w:r>
+    </w:p>
+    <w:p>
+      <w:pPr>
+        <w:pStyle w:val="Mtodo"/>
+      </w:pPr>
+      <w:proofErr w:type="spellStart"/>
+      <w:r>
+        <w:t>BorrarLibro</w:t>
+      </w:r>
+      <w:proofErr w:type="spellEnd"/>
+    </w:p>
+    <w:p>
+      <w:pPr>
+        <w:pStyle w:val="Comentario"/>
+        <w:numPr>
+          <w:ilvl w:val="0"/>
+          <w:numId w:val="1"/>
+        </w:numPr>
+        <w:spacing w:before="60" w:after="60" w:line="259" w:lineRule="auto"/>
+        <w:ind w:left="568" w:hanging="284"/>
+        <w:jc w:val="left"/>
+      </w:pPr>
+      <w:r>
+        <w:t>Bien, incluso devuelve mensaje de los lectores que lo tienen</w:t>
+      </w:r>
+    </w:p>
+    <w:p>
+      <w:pPr>
+        <w:pStyle w:val="Puntoavalorar"/>
+      </w:pPr>
+      <w:r>
+        <w:t>Capa presentación</w:t>
+      </w:r>
+    </w:p>
+    <w:p>
+      <w:pPr>
+        <w:pStyle w:val="Mtodo"/>
+      </w:pPr>
+      <w:proofErr w:type="spellStart"/>
+      <w:r>
+        <w:t>FrmAñadirLibro</w:t>
+      </w:r>
+      <w:proofErr w:type="spellEnd"/>
+    </w:p>
+    <w:p>
+      <w:pPr>
+        <w:pStyle w:val="Comentario"/>
+        <w:numPr>
+          <w:ilvl w:val="0"/>
+          <w:numId w:val="1"/>
+        </w:numPr>
+        <w:spacing w:before="60" w:after="60" w:line="259" w:lineRule="auto"/>
+        <w:ind w:left="568" w:hanging="284"/>
+        <w:jc w:val="left"/>
+      </w:pPr>
+      <w:r>
+        <w:t xml:space="preserve">Al elegir carátula, y antes de comprobar que es válida (se puede contemplar en el control) la copias en la ruta de destino. </w:t>
+      </w:r>
+    </w:p>
+    <w:p>
+      <w:pPr>
+        <w:pStyle w:val="Comentario"/>
+        <w:numPr>
+          <w:ilvl w:val="0"/>
+          <w:numId w:val="1"/>
+        </w:numPr>
+        <w:spacing w:before="60" w:after="60" w:line="259" w:lineRule="auto"/>
+        <w:ind w:left="568" w:hanging="284"/>
+        <w:jc w:val="left"/>
+      </w:pPr>
+      <w:r>
+        <w:t>¿Por qué sigue la caja de texto de Autores?</w:t>
+      </w:r>
+    </w:p>
+    <w:p>
+      <w:pPr>
+        <w:pStyle w:val="Mtodo"/>
+      </w:pPr>
+      <w:proofErr w:type="spellStart"/>
+      <w:r>
+        <w:t>FrmPrestarLibro</w:t>
+      </w:r>
+      <w:proofErr w:type="spellEnd"/>
+    </w:p>
+    <w:p>
+      <w:pPr>
+        <w:pStyle w:val="Comentario"/>
+        <w:numPr>
+          <w:ilvl w:val="0"/>
+          <w:numId w:val="1"/>
+        </w:numPr>
+        <w:spacing w:before="60" w:after="60" w:line="259" w:lineRule="auto"/>
+        <w:ind w:left="568" w:hanging="284"/>
+        <w:jc w:val="left"/>
+      </w:pPr>
+      <w:r>
+        <w:t>Debía sacar siempre el nombre del lector/a (por ejemplo, al modificar la caja de texto o por un botón)</w:t>
+      </w:r>
+    </w:p>
+    <w:p>
+      <w:pPr>
+        <w:pStyle w:val="Comentario"/>
+        <w:numPr>
+          <w:ilvl w:val="0"/>
+          <w:numId w:val="1"/>
+        </w:numPr>
+        <w:spacing w:before="60" w:after="60" w:line="259" w:lineRule="auto"/>
+        <w:ind w:left="568" w:hanging="284"/>
+        <w:jc w:val="left"/>
+      </w:pPr>
+      <w:r>
+        <w:t xml:space="preserve">No tiene sentido que uses el mismo </w:t>
+      </w:r>
+      <w:proofErr w:type="spellStart"/>
+      <w:r>
+        <w:t>datagridview</w:t>
+      </w:r>
+      <w:proofErr w:type="spellEnd"/>
+      <w:r>
+        <w:t xml:space="preserve"> con </w:t>
+      </w:r>
+      <w:proofErr w:type="spellStart"/>
+      <w:r>
+        <w:t>MostrarLibros</w:t>
+      </w:r>
+      <w:proofErr w:type="spellEnd"/>
+      <w:r>
+        <w:t xml:space="preserve"> que con Buscar y sin embargo los datos que muestre sean diferentes.</w:t>
+      </w:r>
+    </w:p>
+    <w:p>
+      <w:pPr>
+        <w:pStyle w:val="Comentario"/>
+        <w:numPr>
+          <w:ilvl w:val="0"/>
+          <w:numId w:val="1"/>
+        </w:numPr>
+        <w:spacing w:before="60" w:after="60" w:line="259" w:lineRule="auto"/>
+        <w:ind w:left="568" w:hanging="284"/>
+        <w:jc w:val="left"/>
+      </w:pPr>
+      <w:r>
+        <w:t>Si el libro buscado no tiene prestamos se produce un ERROR DE EJECUCIÓN</w:t>
+      </w:r>
+    </w:p>
+    <w:p>
+      <w:pPr>
+        <w:pStyle w:val="Mtodo"/>
+      </w:pPr>
+      <w:r>
+        <w:t>Borrar un libro</w:t>
+      </w:r>
+    </w:p>
+    <w:p>
+      <w:pPr>
+        <w:pStyle w:val="Comentario"/>
+        <w:numPr>
+          <w:ilvl w:val="0"/>
+          <w:numId w:val="1"/>
+        </w:numPr>
+        <w:spacing w:before="60" w:after="60" w:line="259" w:lineRule="auto"/>
+        <w:ind w:left="568" w:hanging="284"/>
+        <w:jc w:val="left"/>
+      </w:pPr>
+      <w:r>
+        <w:t xml:space="preserve">Muy bien planteado </w:t>
+      </w:r>
+    </w:p>
+    <w:p>
+      <w:pPr>
+        <w:pStyle w:val="Mtodo"/>
+      </w:pPr>
+      <w:r>
+        <w:t>Libros no devueltos</w:t>
+      </w:r>
+    </w:p>
+    <w:p>
+      <w:pPr>
+        <w:pStyle w:val="Comentario"/>
+        <w:numPr>
+          <w:ilvl w:val="0"/>
+          <w:numId w:val="1"/>
+        </w:numPr>
+        <w:spacing w:before="60" w:after="60" w:line="259" w:lineRule="auto"/>
+        <w:ind w:left="568" w:hanging="284"/>
+        <w:jc w:val="left"/>
+      </w:pPr>
+      <w:r>
+        <w:t>Estaría bien que mostrase fecha de devolución, y se pedía que sacase autores, …</w:t>
+      </w:r>
+    </w:p>
+    <w:p>
+      <w:pPr>
+        <w:pStyle w:val="Mtodo"/>
+      </w:pPr>
+      <w:r>
+        <w:t>Consultar libros por autor</w:t>
+      </w:r>
+    </w:p>
+    <w:p>
+      <w:pPr>
+        <w:pStyle w:val="Comentario"/>
+        <w:numPr>
+          <w:ilvl w:val="0"/>
+          <w:numId w:val="1"/>
+        </w:numPr>
+        <w:spacing w:before="60" w:after="60" w:line="259" w:lineRule="auto"/>
+        <w:ind w:left="568" w:hanging="284"/>
+        <w:jc w:val="left"/>
+      </w:pPr>
+      <w:r>
+        <w:t xml:space="preserve">No limpia bien el </w:t>
+      </w:r>
+      <w:proofErr w:type="spellStart"/>
+      <w:r>
+        <w:t>DataGridView</w:t>
+      </w:r>
+      <w:proofErr w:type="spellEnd"/>
+    </w:p>
+    <w:p>
+      <w:pPr>
+        <w:pStyle w:val="Entrega"/>
+      </w:pPr>
+      <w:r>
+        <w:t>Primera Entrega</w:t>
+      </w:r>
+    </w:p>
+    <w:p>
+      <w:pPr>
+        <w:pStyle w:val="Puntoavalorar"/>
+        <w:rPr>
+          <w:color w:val="FF0000"/>
+        </w:rPr>
+      </w:pPr>
+      <w:r>
+        <w:rPr>
+          <w:color w:val="FF0000"/>
+        </w:rPr>
+        <w:t>Faltan Prestamos, Devoluciones y Consultas</w:t>
+      </w:r>
+    </w:p>
+    <w:p>
+      <w:pPr>
+        <w:pStyle w:val="Puntoavalorar"/>
+      </w:pPr>
+      <w:r>
+        <w:lastRenderedPageBreak/>
+        <w:t>BD</w:t>
+      </w:r>
+    </w:p>
+    <w:p>
+      <w:pPr>
+        <w:pStyle w:val="Comentario"/>
+        <w:numPr>
+          <w:ilvl w:val="0"/>
+          <w:numId w:val="1"/>
+        </w:numPr>
+        <w:spacing w:before="60" w:after="60" w:line="259" w:lineRule="auto"/>
+        <w:ind w:left="568" w:hanging="284"/>
+        <w:jc w:val="left"/>
+      </w:pPr>
+      <w:r>
+        <w:t xml:space="preserve">¿qué significa el campo </w:t>
+      </w:r>
+      <w:proofErr w:type="spellStart"/>
+      <w:r>
+        <w:t>NumPrestado</w:t>
+      </w:r>
+      <w:proofErr w:type="spellEnd"/>
+      <w:r>
+        <w:t xml:space="preserve"> en Libros?</w:t>
+      </w:r>
+    </w:p>
+    <w:p>
+      <w:pPr>
+        <w:pStyle w:val="Puntoavalorar"/>
+      </w:pPr>
+      <w:r>
+        <w:t>Imágenes</w:t>
+      </w:r>
+    </w:p>
+    <w:p>
+      <w:pPr>
+        <w:pStyle w:val="Comentario"/>
+        <w:numPr>
+          <w:ilvl w:val="0"/>
+          <w:numId w:val="1"/>
+        </w:numPr>
+        <w:spacing w:before="60" w:after="60" w:line="259" w:lineRule="auto"/>
+        <w:ind w:left="568" w:hanging="284"/>
+        <w:jc w:val="left"/>
+      </w:pPr>
+      <w:r>
+        <w:t>No tiene sentido que estén en rutas absolutas de TU ordenador</w:t>
+      </w:r>
+    </w:p>
+    <w:p>
+      <w:pPr>
+        <w:pStyle w:val="Puntoavalorar"/>
+      </w:pPr>
+      <w:r>
+        <w:t xml:space="preserve">Faltas graves de ortografía como </w:t>
+      </w:r>
+      <w:proofErr w:type="spellStart"/>
+      <w:r>
+        <w:rPr>
+          <w:rFonts w:ascii="Consolas" w:hAnsi="Consolas" w:cs="Consolas"/>
+          <w:color w:val="A31515"/>
+          <w:sz w:val="19"/>
+          <w:szCs w:val="19"/>
+          <w:lang w:eastAsia="en-US"/>
+        </w:rPr>
+        <w:t>a</w:t>
+      </w:r>
+      <w:proofErr w:type="spellEnd"/>
+      <w:r>
+        <w:rPr>
+          <w:rFonts w:ascii="Consolas" w:hAnsi="Consolas" w:cs="Consolas"/>
+          <w:color w:val="A31515"/>
+          <w:sz w:val="19"/>
+          <w:szCs w:val="19"/>
+          <w:lang w:eastAsia="en-US"/>
+        </w:rPr>
+        <w:t xml:space="preserve"> podido</w:t>
+      </w:r>
+    </w:p>
+    <w:p>
+      <w:pPr>
+        <w:pStyle w:val="Puntoavalorar"/>
+      </w:pPr>
+      <w:proofErr w:type="spellStart"/>
+      <w:r>
+        <w:t>CapaDatos</w:t>
+      </w:r>
+      <w:proofErr w:type="spellEnd"/>
+    </w:p>
+    <w:p>
+      <w:pPr>
+        <w:pStyle w:val="Comentario"/>
+        <w:numPr>
+          <w:ilvl w:val="0"/>
+          <w:numId w:val="1"/>
+        </w:numPr>
+        <w:spacing w:before="60" w:after="60" w:line="259" w:lineRule="auto"/>
+        <w:ind w:left="568" w:hanging="284"/>
+        <w:jc w:val="left"/>
+      </w:pPr>
+      <w:r>
         <w:t xml:space="preserve">¿Por qué estos </w:t>
       </w:r>
       <w:proofErr w:type="spellStart"/>
@@ -208,7 +533,6 @@
         <w:t xml:space="preserve"> (</w:t>
       </w:r>
       <w:proofErr w:type="spellStart"/>
-      <w:proofErr w:type="gramStart"/>
       <w:r>
         <w:rPr>
           <w:rFonts w:ascii="Consolas" w:hAnsi="Consolas" w:cs="Consolas"/>
@@ -220,7 +544,6 @@
         <w:t>proyectoBiblioteca.Autors.ToList</w:t>
       </w:r>
       <w:proofErr w:type="spellEnd"/>
-      <w:proofErr w:type="gramEnd"/>
       <w:r>
         <w:rPr>
           <w:rFonts w:ascii="Consolas" w:hAnsi="Consolas" w:cs="Consolas"/>
@@ -330,7 +653,6 @@
         <w:t xml:space="preserve"> </w:t>
       </w:r>
       <w:proofErr w:type="spellStart"/>
-      <w:proofErr w:type="gramStart"/>
       <w:r>
         <w:rPr>
           <w:rFonts w:ascii="Consolas" w:hAnsi="Consolas" w:cs="Consolas"/>
@@ -342,7 +664,6 @@
         <w:t>proyectoBiblioteca.Autors.ToList</w:t>
       </w:r>
       <w:proofErr w:type="spellEnd"/>
-      <w:proofErr w:type="gramEnd"/>
       <w:r>
         <w:rPr>
           <w:rFonts w:ascii="Consolas" w:hAnsi="Consolas" w:cs="Consolas"/>

</xml_diff>